<commit_message>
Add pin configuration section in first milestone report
</commit_message>
<xml_diff>
--- a/resources/First Milestone/G16_first_milestone.docx
+++ b/resources/First Milestone/G16_first_milestone.docx
@@ -933,7 +933,17 @@
           <w:szCs w:val="44"/>
         </w:rPr>
         <w:lastRenderedPageBreak/>
-        <w:t>Schematic</w:t>
+        <w:t>Circuit S</w:t>
+      </w:r>
+      <w:r>
+        <w:rPr>
+          <w:rFonts w:cstheme="minorHAnsi"/>
+          <w:b/>
+          <w:bCs/>
+          <w:sz w:val="44"/>
+          <w:szCs w:val="44"/>
+        </w:rPr>
+        <w:t>chematic</w:t>
       </w:r>
     </w:p>
     <w:p>
@@ -1067,6 +1077,21 @@
         <w:autoSpaceDN w:val="0"/>
         <w:bidi w:val="0"/>
         <w:adjustRightInd w:val="0"/>
+        <w:spacing w:after="0" w:line="240" w:lineRule="auto"/>
+        <w:rPr>
+          <w:rFonts w:ascii="Courier New" w:hAnsi="Courier New" w:cs="Courier New"/>
+          <w:color w:val="0000FF"/>
+          <w:sz w:val="20"/>
+          <w:szCs w:val="20"/>
+        </w:rPr>
+      </w:pPr>
+    </w:p>
+    <w:p>
+      <w:pPr>
+        <w:autoSpaceDE w:val="0"/>
+        <w:autoSpaceDN w:val="0"/>
+        <w:bidi w:val="0"/>
+        <w:adjustRightInd w:val="0"/>
         <w:spacing w:line="240" w:lineRule="auto"/>
         <w:jc w:val="center"/>
         <w:rPr>
@@ -1087,13 +1112,13 @@
           <w:szCs w:val="44"/>
         </w:rPr>
         <w:drawing>
-          <wp:anchor distT="0" distB="0" distL="114300" distR="114300" simplePos="0" relativeHeight="251658240" behindDoc="1" locked="0" layoutInCell="1" allowOverlap="1" wp14:anchorId="226702CC" wp14:editId="32DC73BB">
+          <wp:anchor distT="0" distB="0" distL="114300" distR="114300" simplePos="0" relativeHeight="251658240" behindDoc="1" locked="0" layoutInCell="1" allowOverlap="1" wp14:anchorId="226702CC" wp14:editId="436E1B35">
             <wp:simplePos x="0" y="0"/>
             <wp:positionH relativeFrom="margin">
-              <wp:align>center</wp:align>
+              <wp:posOffset>-1270</wp:posOffset>
             </wp:positionH>
             <wp:positionV relativeFrom="paragraph">
-              <wp:posOffset>811926</wp:posOffset>
+              <wp:posOffset>630776</wp:posOffset>
             </wp:positionV>
             <wp:extent cx="5731510" cy="3162935"/>
             <wp:effectExtent l="0" t="0" r="2540" b="0"/>
@@ -1144,7 +1169,47 @@
           <w:sz w:val="44"/>
           <w:szCs w:val="44"/>
         </w:rPr>
-        <w:t>System block diagram</w:t>
+        <w:t xml:space="preserve">System </w:t>
+      </w:r>
+      <w:r>
+        <w:rPr>
+          <w:rFonts w:cstheme="minorHAnsi"/>
+          <w:b/>
+          <w:bCs/>
+          <w:sz w:val="44"/>
+          <w:szCs w:val="44"/>
+        </w:rPr>
+        <w:t>B</w:t>
+      </w:r>
+      <w:r>
+        <w:rPr>
+          <w:rFonts w:cstheme="minorHAnsi"/>
+          <w:b/>
+          <w:bCs/>
+          <w:sz w:val="44"/>
+          <w:szCs w:val="44"/>
+        </w:rPr>
+        <w:t xml:space="preserve">lock </w:t>
+      </w:r>
+      <w:r>
+        <w:rPr>
+          <w:rFonts w:cstheme="minorHAnsi"/>
+          <w:b/>
+          <w:bCs/>
+          <w:sz w:val="44"/>
+          <w:szCs w:val="44"/>
+        </w:rPr>
+        <w:t>D</w:t>
+      </w:r>
+      <w:r>
+        <w:rPr>
+          <w:rFonts w:cstheme="minorHAnsi"/>
+          <w:b/>
+          <w:bCs/>
+          <w:sz w:val="44"/>
+          <w:szCs w:val="44"/>
+        </w:rPr>
+        <w:t>iagram</w:t>
       </w:r>
     </w:p>
     <w:p>
@@ -1214,15 +1279,7 @@
           <w:szCs w:val="44"/>
         </w:rPr>
       </w:pPr>
-    </w:p>
-    <w:p>
-      <w:pPr>
-        <w:autoSpaceDE w:val="0"/>
-        <w:autoSpaceDN w:val="0"/>
-        <w:bidi w:val="0"/>
-        <w:adjustRightInd w:val="0"/>
-        <w:spacing w:line="240" w:lineRule="auto"/>
-        <w:jc w:val="center"/>
+      <w:r>
         <w:rPr>
           <w:rFonts w:cstheme="minorHAnsi"/>
           <w:b/>
@@ -1230,7 +1287,9 @@
           <w:sz w:val="44"/>
           <w:szCs w:val="44"/>
         </w:rPr>
-      </w:pPr>
+        <w:lastRenderedPageBreak/>
+        <w:t xml:space="preserve">Circuit </w:t>
+      </w:r>
       <w:r>
         <w:rPr>
           <w:rFonts w:cstheme="minorHAnsi"/>
@@ -1239,8 +1298,17 @@
           <w:sz w:val="44"/>
           <w:szCs w:val="44"/>
         </w:rPr>
-        <w:lastRenderedPageBreak/>
-        <w:t xml:space="preserve">Circuit Implementation </w:t>
+        <w:t>I</w:t>
+      </w:r>
+      <w:r>
+        <w:rPr>
+          <w:rFonts w:cstheme="minorHAnsi"/>
+          <w:b/>
+          <w:bCs/>
+          <w:sz w:val="44"/>
+          <w:szCs w:val="44"/>
+        </w:rPr>
+        <w:t xml:space="preserve">mplementation </w:t>
       </w:r>
     </w:p>
     <w:p>
@@ -1332,6 +1400,20 @@
           <w:szCs w:val="28"/>
         </w:rPr>
       </w:pPr>
+    </w:p>
+    <w:p>
+      <w:pPr>
+        <w:autoSpaceDE w:val="0"/>
+        <w:autoSpaceDN w:val="0"/>
+        <w:bidi w:val="0"/>
+        <w:adjustRightInd w:val="0"/>
+        <w:spacing w:after="0" w:line="240" w:lineRule="auto"/>
+        <w:rPr>
+          <w:rFonts w:cstheme="minorHAnsi"/>
+          <w:sz w:val="28"/>
+          <w:szCs w:val="28"/>
+        </w:rPr>
+      </w:pPr>
       <w:r>
         <w:rPr>
           <w:rFonts w:cstheme="minorHAnsi"/>
@@ -1931,21 +2013,6 @@
     </w:p>
     <w:p>
       <w:pPr>
-        <w:autoSpaceDE w:val="0"/>
-        <w:autoSpaceDN w:val="0"/>
-        <w:bidi w:val="0"/>
-        <w:adjustRightInd w:val="0"/>
-        <w:spacing w:after="0" w:line="240" w:lineRule="auto"/>
-        <w:ind w:left="360"/>
-        <w:rPr>
-          <w:rFonts w:cstheme="minorHAnsi"/>
-          <w:sz w:val="28"/>
-          <w:szCs w:val="28"/>
-        </w:rPr>
-      </w:pPr>
-    </w:p>
-    <w:p>
-      <w:pPr>
         <w:pStyle w:val="ListParagraph"/>
         <w:numPr>
           <w:ilvl w:val="0"/>
@@ -2238,15 +2305,7 @@
                 <w:sz w:val="28"/>
                 <w:szCs w:val="28"/>
               </w:rPr>
-              <w:t>P</w:t>
-            </w:r>
-            <w:r>
-              <w:rPr>
-                <w:rFonts w:cstheme="minorHAnsi"/>
-                <w:sz w:val="28"/>
-                <w:szCs w:val="28"/>
-              </w:rPr>
-              <w:t>B0</w:t>
+              <w:t>PB0</w:t>
             </w:r>
             <w:r>
               <w:rPr>
@@ -2317,15 +2376,7 @@
                 <w:sz w:val="28"/>
                 <w:szCs w:val="28"/>
               </w:rPr>
-              <w:t>P</w:t>
-            </w:r>
-            <w:r>
-              <w:rPr>
-                <w:rFonts w:cstheme="minorHAnsi"/>
-                <w:sz w:val="28"/>
-                <w:szCs w:val="28"/>
-              </w:rPr>
-              <w:t>B1</w:t>
+              <w:t>PB1</w:t>
             </w:r>
             <w:r>
               <w:rPr>
@@ -2378,23 +2429,23 @@
           <w:szCs w:val="28"/>
         </w:rPr>
         <w:drawing>
-          <wp:anchor distT="0" distB="0" distL="114300" distR="114300" simplePos="0" relativeHeight="251659264" behindDoc="0" locked="0" layoutInCell="1" allowOverlap="1" wp14:anchorId="60FBB0FD" wp14:editId="2B4E20A0">
+          <wp:anchor distT="0" distB="0" distL="114300" distR="114300" simplePos="0" relativeHeight="251659264" behindDoc="0" locked="0" layoutInCell="1" allowOverlap="1" wp14:anchorId="60FBB0FD" wp14:editId="0C5905BC">
             <wp:simplePos x="0" y="0"/>
             <wp:positionH relativeFrom="margin">
-              <wp:align>left</wp:align>
+              <wp:align>center</wp:align>
             </wp:positionH>
             <wp:positionV relativeFrom="paragraph">
-              <wp:posOffset>2704465</wp:posOffset>
+              <wp:posOffset>2581275</wp:posOffset>
             </wp:positionV>
-            <wp:extent cx="3353435" cy="5797550"/>
-            <wp:effectExtent l="0" t="2857" r="0" b="0"/>
+            <wp:extent cx="3428365" cy="5969000"/>
+            <wp:effectExtent l="6033" t="0" r="6667" b="6668"/>
             <wp:wrapThrough wrapText="bothSides">
               <wp:wrapPolygon edited="0">
-                <wp:start x="21618" y="11"/>
-                <wp:lineTo x="145" y="11"/>
-                <wp:lineTo x="145" y="21516"/>
-                <wp:lineTo x="21618" y="21516"/>
-                <wp:lineTo x="21618" y="11"/>
+                <wp:start x="21562" y="-22"/>
+                <wp:lineTo x="78" y="-22"/>
+                <wp:lineTo x="78" y="21555"/>
+                <wp:lineTo x="21562" y="21555"/>
+                <wp:lineTo x="21562" y="-22"/>
               </wp:wrapPolygon>
             </wp:wrapThrough>
             <wp:docPr id="12" name="Picture 12" descr="A picture containing text, electronics&#10;&#10;Description automatically generated"/>
@@ -2422,7 +2473,7 @@
                   <pic:spPr bwMode="auto">
                     <a:xfrm rot="16200000">
                       <a:off x="0" y="0"/>
-                      <a:ext cx="3353435" cy="5797550"/>
+                      <a:ext cx="3428365" cy="5969000"/>
                     </a:xfrm>
                     <a:prstGeom prst="rect">
                       <a:avLst/>
@@ -2457,9 +2508,9 @@
         <w:tblLook w:val="04A0" w:firstRow="1" w:lastRow="0" w:firstColumn="1" w:lastColumn="0" w:noHBand="0" w:noVBand="1"/>
       </w:tblPr>
       <w:tblGrid>
-        <w:gridCol w:w="2234"/>
-        <w:gridCol w:w="2118"/>
-        <w:gridCol w:w="4669"/>
+        <w:gridCol w:w="2430"/>
+        <w:gridCol w:w="3240"/>
+        <w:gridCol w:w="3351"/>
       </w:tblGrid>
       <w:tr>
         <w:trPr>
@@ -2467,7 +2518,7 @@
         </w:trPr>
         <w:tc>
           <w:tcPr>
-            <w:tcW w:w="2234" w:type="dxa"/>
+            <w:tcW w:w="2430" w:type="dxa"/>
             <w:tcBorders>
               <w:top w:val="nil"/>
               <w:left w:val="nil"/>
@@ -2489,7 +2540,7 @@
         </w:tc>
         <w:tc>
           <w:tcPr>
-            <w:tcW w:w="2118" w:type="dxa"/>
+            <w:tcW w:w="3240" w:type="dxa"/>
           </w:tcPr>
           <w:p>
             <w:pPr>
@@ -2520,7 +2571,7 @@
         </w:tc>
         <w:tc>
           <w:tcPr>
-            <w:tcW w:w="4669" w:type="dxa"/>
+            <w:tcW w:w="3351" w:type="dxa"/>
           </w:tcPr>
           <w:p>
             <w:pPr>
@@ -2556,7 +2607,7 @@
         </w:trPr>
         <w:tc>
           <w:tcPr>
-            <w:tcW w:w="2234" w:type="dxa"/>
+            <w:tcW w:w="2430" w:type="dxa"/>
             <w:vMerge w:val="restart"/>
           </w:tcPr>
           <w:p>
@@ -2603,7 +2654,7 @@
         </w:tc>
         <w:tc>
           <w:tcPr>
-            <w:tcW w:w="2118" w:type="dxa"/>
+            <w:tcW w:w="3240" w:type="dxa"/>
           </w:tcPr>
           <w:p>
             <w:pPr>
@@ -2630,7 +2681,7 @@
         </w:tc>
         <w:tc>
           <w:tcPr>
-            <w:tcW w:w="4669" w:type="dxa"/>
+            <w:tcW w:w="3351" w:type="dxa"/>
           </w:tcPr>
           <w:p>
             <w:pPr>
@@ -2662,7 +2713,7 @@
         </w:trPr>
         <w:tc>
           <w:tcPr>
-            <w:tcW w:w="2234" w:type="dxa"/>
+            <w:tcW w:w="2430" w:type="dxa"/>
             <w:vMerge/>
           </w:tcPr>
           <w:p>
@@ -2683,7 +2734,7 @@
         </w:tc>
         <w:tc>
           <w:tcPr>
-            <w:tcW w:w="2118" w:type="dxa"/>
+            <w:tcW w:w="3240" w:type="dxa"/>
           </w:tcPr>
           <w:p>
             <w:pPr>
@@ -2710,7 +2761,7 @@
         </w:tc>
         <w:tc>
           <w:tcPr>
-            <w:tcW w:w="4669" w:type="dxa"/>
+            <w:tcW w:w="3351" w:type="dxa"/>
           </w:tcPr>
           <w:p>
             <w:pPr>
@@ -2742,7 +2793,7 @@
         </w:trPr>
         <w:tc>
           <w:tcPr>
-            <w:tcW w:w="2234" w:type="dxa"/>
+            <w:tcW w:w="2430" w:type="dxa"/>
             <w:vMerge/>
           </w:tcPr>
           <w:p>
@@ -2763,7 +2814,7 @@
         </w:tc>
         <w:tc>
           <w:tcPr>
-            <w:tcW w:w="2118" w:type="dxa"/>
+            <w:tcW w:w="3240" w:type="dxa"/>
           </w:tcPr>
           <w:p>
             <w:pPr>
@@ -2790,7 +2841,7 @@
         </w:tc>
         <w:tc>
           <w:tcPr>
-            <w:tcW w:w="4669" w:type="dxa"/>
+            <w:tcW w:w="3351" w:type="dxa"/>
           </w:tcPr>
           <w:p>
             <w:pPr>
@@ -2822,7 +2873,7 @@
         </w:trPr>
         <w:tc>
           <w:tcPr>
-            <w:tcW w:w="2234" w:type="dxa"/>
+            <w:tcW w:w="2430" w:type="dxa"/>
             <w:vMerge w:val="restart"/>
           </w:tcPr>
           <w:p>
@@ -2869,7 +2920,7 @@
         </w:tc>
         <w:tc>
           <w:tcPr>
-            <w:tcW w:w="2118" w:type="dxa"/>
+            <w:tcW w:w="3240" w:type="dxa"/>
           </w:tcPr>
           <w:p>
             <w:pPr>
@@ -2896,7 +2947,7 @@
         </w:tc>
         <w:tc>
           <w:tcPr>
-            <w:tcW w:w="4669" w:type="dxa"/>
+            <w:tcW w:w="3351" w:type="dxa"/>
           </w:tcPr>
           <w:p>
             <w:pPr>
@@ -2928,7 +2979,7 @@
         </w:trPr>
         <w:tc>
           <w:tcPr>
-            <w:tcW w:w="2234" w:type="dxa"/>
+            <w:tcW w:w="2430" w:type="dxa"/>
             <w:vMerge/>
           </w:tcPr>
           <w:p>
@@ -2947,7 +2998,7 @@
         </w:tc>
         <w:tc>
           <w:tcPr>
-            <w:tcW w:w="2118" w:type="dxa"/>
+            <w:tcW w:w="3240" w:type="dxa"/>
           </w:tcPr>
           <w:p>
             <w:pPr>
@@ -2974,7 +3025,7 @@
         </w:tc>
         <w:tc>
           <w:tcPr>
-            <w:tcW w:w="4669" w:type="dxa"/>
+            <w:tcW w:w="3351" w:type="dxa"/>
           </w:tcPr>
           <w:p>
             <w:pPr>
@@ -3006,7 +3057,7 @@
         </w:trPr>
         <w:tc>
           <w:tcPr>
-            <w:tcW w:w="2234" w:type="dxa"/>
+            <w:tcW w:w="2430" w:type="dxa"/>
             <w:vMerge/>
           </w:tcPr>
           <w:p>
@@ -3025,7 +3076,7 @@
         </w:tc>
         <w:tc>
           <w:tcPr>
-            <w:tcW w:w="2118" w:type="dxa"/>
+            <w:tcW w:w="3240" w:type="dxa"/>
           </w:tcPr>
           <w:p>
             <w:pPr>
@@ -3052,7 +3103,7 @@
         </w:tc>
         <w:tc>
           <w:tcPr>
-            <w:tcW w:w="4669" w:type="dxa"/>
+            <w:tcW w:w="3351" w:type="dxa"/>
           </w:tcPr>
           <w:p>
             <w:pPr>
@@ -3084,7 +3135,7 @@
         </w:trPr>
         <w:tc>
           <w:tcPr>
-            <w:tcW w:w="2234" w:type="dxa"/>
+            <w:tcW w:w="2430" w:type="dxa"/>
             <w:vMerge/>
           </w:tcPr>
           <w:p>
@@ -3103,7 +3154,7 @@
         </w:tc>
         <w:tc>
           <w:tcPr>
-            <w:tcW w:w="2118" w:type="dxa"/>
+            <w:tcW w:w="3240" w:type="dxa"/>
           </w:tcPr>
           <w:p>
             <w:pPr>
@@ -3130,7 +3181,7 @@
         </w:tc>
         <w:tc>
           <w:tcPr>
-            <w:tcW w:w="4669" w:type="dxa"/>
+            <w:tcW w:w="3351" w:type="dxa"/>
           </w:tcPr>
           <w:p>
             <w:pPr>
@@ -3162,7 +3213,7 @@
         </w:trPr>
         <w:tc>
           <w:tcPr>
-            <w:tcW w:w="2234" w:type="dxa"/>
+            <w:tcW w:w="2430" w:type="dxa"/>
             <w:vMerge w:val="restart"/>
           </w:tcPr>
           <w:p>
@@ -3200,6 +3251,8 @@
               <w:jc w:val="center"/>
               <w:rPr>
                 <w:rFonts w:cstheme="minorHAnsi"/>
+                <w:b/>
+                <w:bCs/>
                 <w:sz w:val="28"/>
                 <w:szCs w:val="28"/>
               </w:rPr>
@@ -3207,6 +3260,8 @@
             <w:r>
               <w:rPr>
                 <w:rFonts w:cstheme="minorHAnsi"/>
+                <w:b/>
+                <w:bCs/>
                 <w:sz w:val="28"/>
                 <w:szCs w:val="28"/>
               </w:rPr>
@@ -3216,7 +3271,7 @@
         </w:tc>
         <w:tc>
           <w:tcPr>
-            <w:tcW w:w="2118" w:type="dxa"/>
+            <w:tcW w:w="3240" w:type="dxa"/>
           </w:tcPr>
           <w:p>
             <w:pPr>
@@ -3243,7 +3298,7 @@
         </w:tc>
         <w:tc>
           <w:tcPr>
-            <w:tcW w:w="4669" w:type="dxa"/>
+            <w:tcW w:w="3351" w:type="dxa"/>
           </w:tcPr>
           <w:p>
             <w:pPr>
@@ -3275,7 +3330,7 @@
         </w:trPr>
         <w:tc>
           <w:tcPr>
-            <w:tcW w:w="2234" w:type="dxa"/>
+            <w:tcW w:w="2430" w:type="dxa"/>
             <w:vMerge/>
           </w:tcPr>
           <w:p>
@@ -3294,7 +3349,7 @@
         </w:tc>
         <w:tc>
           <w:tcPr>
-            <w:tcW w:w="2118" w:type="dxa"/>
+            <w:tcW w:w="3240" w:type="dxa"/>
           </w:tcPr>
           <w:p>
             <w:pPr>
@@ -3321,7 +3376,7 @@
         </w:tc>
         <w:tc>
           <w:tcPr>
-            <w:tcW w:w="4669" w:type="dxa"/>
+            <w:tcW w:w="3351" w:type="dxa"/>
           </w:tcPr>
           <w:p>
             <w:pPr>
@@ -3353,7 +3408,7 @@
         </w:trPr>
         <w:tc>
           <w:tcPr>
-            <w:tcW w:w="2234" w:type="dxa"/>
+            <w:tcW w:w="2430" w:type="dxa"/>
             <w:vMerge/>
           </w:tcPr>
           <w:p>
@@ -3372,7 +3427,7 @@
         </w:tc>
         <w:tc>
           <w:tcPr>
-            <w:tcW w:w="2118" w:type="dxa"/>
+            <w:tcW w:w="3240" w:type="dxa"/>
           </w:tcPr>
           <w:p>
             <w:pPr>
@@ -3399,7 +3454,7 @@
         </w:tc>
         <w:tc>
           <w:tcPr>
-            <w:tcW w:w="4669" w:type="dxa"/>
+            <w:tcW w:w="3351" w:type="dxa"/>
           </w:tcPr>
           <w:p>
             <w:pPr>
@@ -3431,7 +3486,7 @@
         </w:trPr>
         <w:tc>
           <w:tcPr>
-            <w:tcW w:w="2234" w:type="dxa"/>
+            <w:tcW w:w="2430" w:type="dxa"/>
             <w:vMerge/>
           </w:tcPr>
           <w:p>
@@ -3450,7 +3505,7 @@
         </w:tc>
         <w:tc>
           <w:tcPr>
-            <w:tcW w:w="2118" w:type="dxa"/>
+            <w:tcW w:w="3240" w:type="dxa"/>
           </w:tcPr>
           <w:p>
             <w:pPr>
@@ -3477,7 +3532,7 @@
         </w:tc>
         <w:tc>
           <w:tcPr>
-            <w:tcW w:w="4669" w:type="dxa"/>
+            <w:tcW w:w="3351" w:type="dxa"/>
           </w:tcPr>
           <w:p>
             <w:pPr>
@@ -3509,7 +3564,7 @@
         </w:trPr>
         <w:tc>
           <w:tcPr>
-            <w:tcW w:w="2234" w:type="dxa"/>
+            <w:tcW w:w="2430" w:type="dxa"/>
             <w:vMerge/>
           </w:tcPr>
           <w:p>
@@ -3528,7 +3583,7 @@
         </w:tc>
         <w:tc>
           <w:tcPr>
-            <w:tcW w:w="2118" w:type="dxa"/>
+            <w:tcW w:w="3240" w:type="dxa"/>
           </w:tcPr>
           <w:p>
             <w:pPr>
@@ -3555,7 +3610,7 @@
         </w:tc>
         <w:tc>
           <w:tcPr>
-            <w:tcW w:w="4669" w:type="dxa"/>
+            <w:tcW w:w="3351" w:type="dxa"/>
           </w:tcPr>
           <w:p>
             <w:pPr>
@@ -3630,7 +3685,8 @@
         <w:autoSpaceDN w:val="0"/>
         <w:bidi w:val="0"/>
         <w:adjustRightInd w:val="0"/>
-        <w:spacing w:line="240" w:lineRule="auto"/>
+        <w:spacing w:before="240" w:line="240" w:lineRule="auto"/>
+        <w:jc w:val="center"/>
         <w:rPr>
           <w:rFonts w:cstheme="minorHAnsi"/>
           <w:sz w:val="28"/>
@@ -3640,10 +3696,34 @@
       <w:r>
         <w:rPr>
           <w:rFonts w:cstheme="minorHAnsi"/>
+          <w:b/>
+          <w:bCs/>
+          <w:sz w:val="44"/>
+          <w:szCs w:val="44"/>
+        </w:rPr>
+        <w:lastRenderedPageBreak/>
+        <w:t>Source Code and Demo Videos</w:t>
+      </w:r>
+    </w:p>
+    <w:p>
+      <w:pPr>
+        <w:autoSpaceDE w:val="0"/>
+        <w:autoSpaceDN w:val="0"/>
+        <w:bidi w:val="0"/>
+        <w:adjustRightInd w:val="0"/>
+        <w:spacing w:line="240" w:lineRule="auto"/>
+        <w:rPr>
+          <w:rFonts w:cstheme="minorHAnsi"/>
           <w:sz w:val="28"/>
           <w:szCs w:val="28"/>
         </w:rPr>
-        <w:lastRenderedPageBreak/>
+      </w:pPr>
+      <w:r>
+        <w:rPr>
+          <w:rFonts w:cstheme="minorHAnsi"/>
+          <w:sz w:val="28"/>
+          <w:szCs w:val="28"/>
+        </w:rPr>
         <w:t>Drive link for source code and demo videos</w:t>
       </w:r>
       <w:r>
@@ -3710,7 +3790,23 @@
           <w:sz w:val="28"/>
           <w:szCs w:val="28"/>
         </w:rPr>
-        <w:t>GitHub repo link:</w:t>
+        <w:t>GitHub repo</w:t>
+      </w:r>
+      <w:r>
+        <w:rPr>
+          <w:rFonts w:cstheme="minorHAnsi"/>
+          <w:sz w:val="28"/>
+          <w:szCs w:val="28"/>
+        </w:rPr>
+        <w:t>sitory</w:t>
+      </w:r>
+      <w:r>
+        <w:rPr>
+          <w:rFonts w:cstheme="minorHAnsi"/>
+          <w:sz w:val="28"/>
+          <w:szCs w:val="28"/>
+        </w:rPr>
+        <w:t xml:space="preserve"> link:</w:t>
       </w:r>
     </w:p>
     <w:p>

</xml_diff>